<commit_message>
Added Code Profiling report
</commit_message>
<xml_diff>
--- a/Reports/Manu - Assignment 3.docx
+++ b/Reports/Manu - Assignment 3.docx
@@ -435,19 +435,7 @@
         <w:rPr>
           <w:rFonts w:ascii="Arial" w:hAnsi="Arial" w:cs="Arial"/>
         </w:rPr>
-        <w:t>“</w:t>
-      </w:r>
-      <w:r>
-        <w:rPr>
-          <w:rFonts w:ascii="Arial" w:hAnsi="Arial" w:cs="Arial"/>
-        </w:rPr>
-        <w:t>Reports/Code Profiling.pdf</w:t>
-      </w:r>
-      <w:r>
-        <w:rPr>
-          <w:rFonts w:ascii="Arial" w:hAnsi="Arial" w:cs="Arial"/>
-        </w:rPr>
-        <w:t>”.</w:t>
+        <w:t>“Reports/Code Profiling.pdf”.</w:t>
       </w:r>
     </w:p>
     <w:p>
@@ -461,7 +449,19 @@
         <w:rPr>
           <w:rFonts w:ascii="Arial" w:hAnsi="Arial" w:cs="Arial"/>
         </w:rPr>
-        <w:t>We added an encryption function so the user cannot tamper with the file containing their game scores. This is important because it is a desirable file to edit</w:t>
+        <w:t>We added an encryption function</w:t>
+      </w:r>
+      <w:r>
+        <w:rPr>
+          <w:rFonts w:ascii="Arial" w:hAnsi="Arial" w:cs="Arial"/>
+        </w:rPr>
+        <w:t xml:space="preserve">, which will be used later, </w:t>
+      </w:r>
+      <w:r>
+        <w:rPr>
+          <w:rFonts w:ascii="Arial" w:hAnsi="Arial" w:cs="Arial"/>
+        </w:rPr>
+        <w:t>so the user cannot tamper with the file containing their game scores. This is important because it is a desirable file to edit</w:t>
       </w:r>
       <w:r>
         <w:rPr>
@@ -498,6 +498,42 @@
           <w:rFonts w:ascii="Arial" w:hAnsi="Arial" w:cs="Arial"/>
         </w:rPr>
         <w:t>”</w:t>
+      </w:r>
+      <w:r>
+        <w:rPr>
+          <w:rFonts w:ascii="Arial" w:hAnsi="Arial" w:cs="Arial"/>
+        </w:rPr>
+        <w:t xml:space="preserve"> </w:t>
+      </w:r>
+      <w:r>
+        <w:rPr>
+          <w:rFonts w:ascii="Arial" w:hAnsi="Arial" w:cs="Arial"/>
+        </w:rPr>
+        <w:t xml:space="preserve">and will be implemented </w:t>
+      </w:r>
+      <w:r>
+        <w:rPr>
+          <w:rFonts w:ascii="Arial" w:hAnsi="Arial" w:cs="Arial"/>
+        </w:rPr>
+        <w:t>before the final release</w:t>
+      </w:r>
+      <w:r>
+        <w:rPr>
+          <w:rFonts w:ascii="Arial" w:hAnsi="Arial" w:cs="Arial"/>
+        </w:rPr>
+        <w:t xml:space="preserve"> (because </w:t>
+      </w:r>
+      <w:r>
+        <w:rPr>
+          <w:rFonts w:ascii="Arial" w:hAnsi="Arial" w:cs="Arial"/>
+        </w:rPr>
+        <w:t xml:space="preserve">beta </w:t>
+      </w:r>
+      <w:r>
+        <w:rPr>
+          <w:rFonts w:ascii="Arial" w:hAnsi="Arial" w:cs="Arial"/>
+        </w:rPr>
+        <w:t>test users won’t attack this file)</w:t>
       </w:r>
       <w:r>
         <w:rPr>
@@ -524,6 +560,20 @@
           <w:rFonts w:ascii="Arial" w:hAnsi="Arial" w:cs="Arial"/>
         </w:rPr>
         <w:t>we have combined them with a sliding activity transition to make it more intuitive.</w:t>
+      </w:r>
+    </w:p>
+    <w:p>
+      <w:pPr>
+        <w:jc w:val="both"/>
+        <w:rPr>
+          <w:rFonts w:ascii="Arial" w:hAnsi="Arial" w:cs="Arial"/>
+        </w:rPr>
+      </w:pPr>
+      <w:r>
+        <w:rPr>
+          <w:rFonts w:ascii="Arial" w:hAnsi="Arial" w:cs="Arial"/>
+        </w:rPr>
+        <w:t>We also added a splash screen.</w:t>
       </w:r>
     </w:p>
     <w:sectPr>

</xml_diff>